<commit_message>
Few updates on Report
</commit_message>
<xml_diff>
--- a/Documents/CA-Int-AI-DVC/CA-Report-2020300.docx
+++ b/Documents/CA-Int-AI-DVC/CA-Report-2020300.docx
@@ -1405,20 +1405,42 @@
     </w:p>
     <w:p/>
     <w:p>
-      <w:r>
+      <w:pPr>
+        <w:rPr>
+          <w:i/>
+          <w:iCs/>
+        </w:rPr>
+      </w:pPr>
+      <w:r>
+        <w:rPr>
+          <w:i/>
+          <w:iCs/>
+        </w:rPr>
         <w:t>Scenario 1</w:t>
       </w:r>
     </w:p>
     <w:p>
       <w:pPr>
         <w:rPr>
+          <w:i/>
+          <w:iCs/>
+        </w:rPr>
+      </w:pPr>
+      <w:r>
+        <w:rPr>
+          <w:i/>
+          <w:iCs/>
+        </w:rPr>
+        <w:t>Variables</w:t>
+      </w:r>
+    </w:p>
+    <w:p>
+      <w:pPr>
+        <w:rPr>
           <w:rFonts w:cstheme="minorHAnsi"/>
         </w:rPr>
       </w:pPr>
       <w:r>
-        <w:t xml:space="preserve">Variables: </w:t>
-      </w:r>
-      <w:r>
         <w:t xml:space="preserve">The variables for this </w:t>
       </w:r>
       <w:r>
@@ -1457,16 +1479,36 @@
         <w:spacing w:after="0"/>
       </w:pPr>
       <w:r>
+        <w:rPr>
+          <w:i/>
+          <w:iCs/>
+        </w:rPr>
         <w:t>Value</w:t>
       </w:r>
       <w:r>
+        <w:rPr>
+          <w:i/>
+          <w:iCs/>
+        </w:rPr>
         <w:t xml:space="preserve"> Domain</w:t>
       </w:r>
       <w:r>
+        <w:rPr>
+          <w:i/>
+          <w:iCs/>
+        </w:rPr>
         <w:t>:</w:t>
       </w:r>
       <w:r>
-        <w:t xml:space="preserve"> Value Domain for this </w:t>
+        <w:t xml:space="preserve"> </w:t>
+      </w:r>
+    </w:p>
+    <w:p>
+      <w:pPr>
+        <w:spacing w:after="0"/>
+      </w:pPr>
+      <w:r>
+        <w:t xml:space="preserve">Value Domain for this </w:t>
       </w:r>
       <w:r>
         <w:t xml:space="preserve">scenario </w:t>
@@ -1745,35 +1787,595 @@
       </w:r>
     </w:p>
     <w:p>
+      <w:pPr>
+        <w:spacing w:after="0"/>
+        <w:rPr>
+          <w:bCs/>
+        </w:rPr>
+      </w:pPr>
       <w:r>
         <w:t xml:space="preserve">Constraints: </w:t>
       </w:r>
       <w:r>
-        <w:t xml:space="preserve">Constraints for this scenario are the numbers of hires they can have and that Ciara knows Python, so: They can hire three people </w:t>
+        <w:t>Constraints for this scenario are the numbers of hires they can have</w:t>
+      </w:r>
+      <w:r>
+        <w:t xml:space="preserve">, </w:t>
+      </w:r>
+      <w:r>
+        <w:rPr>
+          <w:bCs/>
+        </w:rPr>
+        <w:t xml:space="preserve">2 </w:t>
+      </w:r>
+      <w:r>
+        <w:rPr>
+          <w:bCs/>
+        </w:rPr>
+        <w:t>Python</w:t>
+      </w:r>
+      <w:r>
+        <w:rPr>
+          <w:bCs/>
+        </w:rPr>
+        <w:t xml:space="preserve"> Programmers, 2 </w:t>
+      </w:r>
+      <w:r>
+        <w:rPr>
+          <w:bCs/>
+        </w:rPr>
+        <w:t>AI Engineers</w:t>
+      </w:r>
+      <w:r>
+        <w:rPr>
+          <w:bCs/>
+        </w:rPr>
+        <w:t xml:space="preserve">, 1 </w:t>
+      </w:r>
+      <w:r>
+        <w:rPr>
+          <w:bCs/>
+        </w:rPr>
+        <w:t>Web Designer</w:t>
+      </w:r>
+      <w:r>
+        <w:rPr>
+          <w:bCs/>
+        </w:rPr>
+        <w:t>, 1 Database Admin, and 1 Systems Engineer</w:t>
+      </w:r>
+      <w:r>
+        <w:rPr>
+          <w:bCs/>
+        </w:rPr>
+        <w:t>,</w:t>
+      </w:r>
+    </w:p>
+    <w:p>
+      <w:r>
+        <w:t xml:space="preserve"> and that Ciara knows Python</w:t>
+      </w:r>
+      <w:r>
+        <w:t>.</w:t>
       </w:r>
     </w:p>
     <w:p/>
     <w:p/>
+    <w:p>
+      <w:r>
+        <w:t xml:space="preserve">Scenario 2 </w:t>
+      </w:r>
+    </w:p>
+    <w:p>
+      <w:pPr>
+        <w:rPr>
+          <w:i/>
+          <w:iCs/>
+        </w:rPr>
+      </w:pPr>
+      <w:r>
+        <w:rPr>
+          <w:i/>
+          <w:iCs/>
+        </w:rPr>
+        <w:t>Variables</w:t>
+      </w:r>
+    </w:p>
+    <w:p>
+      <w:r>
+        <w:t xml:space="preserve"> The variables for this scenario are all the names involved</w:t>
+      </w:r>
+      <w:r>
+        <w:rPr>
+          <w:rFonts w:cstheme="minorHAnsi"/>
+        </w:rPr>
+        <w:t xml:space="preserve">. </w:t>
+      </w:r>
+      <w:r>
+        <w:rPr>
+          <w:rFonts w:cstheme="minorHAnsi"/>
+        </w:rPr>
+        <w:t>{</w:t>
+      </w:r>
+      <w:r>
+        <w:rPr>
+          <w:rFonts w:cstheme="minorHAnsi"/>
+        </w:rPr>
+        <w:t>Peter, Juan, Jim, Jane, Mary, Bruce, Anita</w:t>
+      </w:r>
+      <w:r>
+        <w:rPr>
+          <w:rFonts w:cstheme="minorHAnsi"/>
+        </w:rPr>
+        <w:t>}.</w:t>
+      </w:r>
+    </w:p>
+    <w:p>
+      <w:pPr>
+        <w:spacing w:after="0"/>
+        <w:rPr>
+          <w:i/>
+          <w:iCs/>
+        </w:rPr>
+      </w:pPr>
+      <w:r>
+        <w:rPr>
+          <w:i/>
+          <w:iCs/>
+        </w:rPr>
+        <w:t>Value</w:t>
+      </w:r>
+      <w:r>
+        <w:rPr>
+          <w:i/>
+          <w:iCs/>
+        </w:rPr>
+        <w:t xml:space="preserve"> Domain</w:t>
+      </w:r>
+    </w:p>
+    <w:p>
+      <w:pPr>
+        <w:spacing w:after="0"/>
+      </w:pPr>
+      <w:r>
+        <w:t xml:space="preserve">Value Domain for this scenario are the variables with the abilities they </w:t>
+      </w:r>
+      <w:r>
+        <w:t>have.</w:t>
+      </w:r>
+      <w:r>
+        <w:t xml:space="preserve"> </w:t>
+      </w:r>
+    </w:p>
+    <w:p>
+      <w:pPr>
+        <w:spacing w:after="0"/>
+        <w:rPr>
+          <w:bCs/>
+        </w:rPr>
+      </w:pPr>
+      <w:r>
+        <w:t>{</w:t>
+      </w:r>
+      <w:r>
+        <w:rPr>
+          <w:bCs/>
+        </w:rPr>
+        <w:t xml:space="preserve">Peter </w:t>
+      </w:r>
+      <w:r>
+        <w:rPr>
+          <w:bCs/>
+        </w:rPr>
+        <w:tab/>
+      </w:r>
+      <w:r>
+        <w:rPr>
+          <w:bCs/>
+        </w:rPr>
+        <w:t>Python</w:t>
+      </w:r>
+      <w:r>
+        <w:rPr>
+          <w:bCs/>
+        </w:rPr>
+        <w:t xml:space="preserve"> and </w:t>
+      </w:r>
+      <w:r>
+        <w:rPr>
+          <w:bCs/>
+        </w:rPr>
+        <w:t>AI</w:t>
+      </w:r>
+    </w:p>
+    <w:p>
+      <w:pPr>
+        <w:spacing w:after="0"/>
+        <w:rPr>
+          <w:bCs/>
+        </w:rPr>
+      </w:pPr>
+      <w:r>
+        <w:rPr>
+          <w:bCs/>
+        </w:rPr>
+        <w:t>Juan</w:t>
+      </w:r>
+      <w:r>
+        <w:rPr>
+          <w:bCs/>
+        </w:rPr>
+        <w:t xml:space="preserve"> </w:t>
+      </w:r>
+      <w:r>
+        <w:rPr>
+          <w:bCs/>
+        </w:rPr>
+        <w:tab/>
+      </w:r>
+      <w:r>
+        <w:rPr>
+          <w:bCs/>
+        </w:rPr>
+        <w:t>Web</w:t>
+      </w:r>
+      <w:r>
+        <w:rPr>
+          <w:bCs/>
+        </w:rPr>
+        <w:t xml:space="preserve"> and </w:t>
+      </w:r>
+      <w:r>
+        <w:rPr>
+          <w:bCs/>
+        </w:rPr>
+        <w:t>AI</w:t>
+      </w:r>
+    </w:p>
+    <w:p>
+      <w:pPr>
+        <w:spacing w:after="0"/>
+        <w:rPr>
+          <w:bCs/>
+        </w:rPr>
+      </w:pPr>
+      <w:r>
+        <w:rPr>
+          <w:bCs/>
+        </w:rPr>
+        <w:t xml:space="preserve">Jim </w:t>
+      </w:r>
+      <w:r>
+        <w:rPr>
+          <w:bCs/>
+        </w:rPr>
+        <w:tab/>
+      </w:r>
+      <w:r>
+        <w:rPr>
+          <w:bCs/>
+        </w:rPr>
+        <w:t>AI</w:t>
+      </w:r>
+      <w:r>
+        <w:rPr>
+          <w:bCs/>
+        </w:rPr>
+        <w:t xml:space="preserve"> and Systems</w:t>
+      </w:r>
+    </w:p>
+    <w:p>
+      <w:pPr>
+        <w:spacing w:after="0"/>
+        <w:rPr>
+          <w:bCs/>
+        </w:rPr>
+      </w:pPr>
+      <w:r>
+        <w:rPr>
+          <w:bCs/>
+        </w:rPr>
+        <w:t xml:space="preserve">Jane </w:t>
+      </w:r>
+      <w:r>
+        <w:rPr>
+          <w:bCs/>
+        </w:rPr>
+        <w:tab/>
+      </w:r>
+      <w:r>
+        <w:rPr>
+          <w:bCs/>
+        </w:rPr>
+        <w:t xml:space="preserve">Python </w:t>
+      </w:r>
+      <w:r>
+        <w:rPr>
+          <w:bCs/>
+        </w:rPr>
+        <w:t>and Database</w:t>
+      </w:r>
+    </w:p>
+    <w:p>
+      <w:pPr>
+        <w:spacing w:after="0"/>
+        <w:rPr>
+          <w:bCs/>
+        </w:rPr>
+      </w:pPr>
+      <w:r>
+        <w:rPr>
+          <w:bCs/>
+        </w:rPr>
+        <w:t xml:space="preserve">Mary </w:t>
+      </w:r>
+      <w:r>
+        <w:rPr>
+          <w:bCs/>
+        </w:rPr>
+        <w:tab/>
+      </w:r>
+      <w:r>
+        <w:rPr>
+          <w:bCs/>
+        </w:rPr>
+        <w:t>Web</w:t>
+      </w:r>
+      <w:r>
+        <w:rPr>
+          <w:bCs/>
+        </w:rPr>
+        <w:t xml:space="preserve"> and </w:t>
+      </w:r>
+      <w:r>
+        <w:rPr>
+          <w:bCs/>
+        </w:rPr>
+        <w:t>Systems</w:t>
+      </w:r>
+    </w:p>
+    <w:p>
+      <w:pPr>
+        <w:spacing w:after="0"/>
+        <w:rPr>
+          <w:bCs/>
+        </w:rPr>
+      </w:pPr>
+      <w:r>
+        <w:rPr>
+          <w:bCs/>
+        </w:rPr>
+        <w:t xml:space="preserve">Bruce </w:t>
+      </w:r>
+      <w:r>
+        <w:rPr>
+          <w:bCs/>
+        </w:rPr>
+        <w:tab/>
+      </w:r>
+      <w:r>
+        <w:rPr>
+          <w:bCs/>
+        </w:rPr>
+        <w:t xml:space="preserve">Systems and </w:t>
+      </w:r>
+      <w:r>
+        <w:rPr>
+          <w:bCs/>
+        </w:rPr>
+        <w:t>Python</w:t>
+      </w:r>
+    </w:p>
+    <w:p>
+      <w:pPr>
+        <w:spacing w:after="0"/>
+        <w:rPr>
+          <w:bCs/>
+        </w:rPr>
+      </w:pPr>
+      <w:r>
+        <w:rPr>
+          <w:bCs/>
+        </w:rPr>
+        <w:t>Anita</w:t>
+      </w:r>
+      <w:r>
+        <w:rPr>
+          <w:bCs/>
+        </w:rPr>
+        <w:t xml:space="preserve"> </w:t>
+      </w:r>
+      <w:r>
+        <w:rPr>
+          <w:bCs/>
+        </w:rPr>
+        <w:tab/>
+        <w:t>Web</w:t>
+      </w:r>
+      <w:r>
+        <w:rPr>
+          <w:bCs/>
+        </w:rPr>
+        <w:t xml:space="preserve"> and </w:t>
+      </w:r>
+      <w:r>
+        <w:rPr>
+          <w:bCs/>
+        </w:rPr>
+        <w:t>AI</w:t>
+      </w:r>
+      <w:r>
+        <w:rPr>
+          <w:bCs/>
+        </w:rPr>
+        <w:t>}</w:t>
+      </w:r>
+    </w:p>
+    <w:p/>
+    <w:p>
+      <w:pPr>
+        <w:rPr>
+          <w:i/>
+          <w:iCs/>
+        </w:rPr>
+      </w:pPr>
+      <w:r>
+        <w:rPr>
+          <w:i/>
+          <w:iCs/>
+        </w:rPr>
+        <w:t>Constraints</w:t>
+      </w:r>
+    </w:p>
+    <w:p>
+      <w:r>
+        <w:t xml:space="preserve">Constraints for this scenario are the numbers of hires they can have, </w:t>
+      </w:r>
+      <w:r>
+        <w:rPr>
+          <w:bCs/>
+        </w:rPr>
+        <w:t xml:space="preserve">2 </w:t>
+      </w:r>
+      <w:r>
+        <w:rPr>
+          <w:bCs/>
+        </w:rPr>
+        <w:t>Python</w:t>
+      </w:r>
+      <w:r>
+        <w:rPr>
+          <w:bCs/>
+        </w:rPr>
+        <w:t xml:space="preserve"> Programmers, 2 </w:t>
+      </w:r>
+      <w:r>
+        <w:rPr>
+          <w:bCs/>
+        </w:rPr>
+        <w:t>AI Engineers</w:t>
+      </w:r>
+      <w:r>
+        <w:rPr>
+          <w:bCs/>
+        </w:rPr>
+        <w:t xml:space="preserve">, 1 </w:t>
+      </w:r>
+      <w:r>
+        <w:rPr>
+          <w:bCs/>
+        </w:rPr>
+        <w:t>Web Designer</w:t>
+      </w:r>
+      <w:r>
+        <w:rPr>
+          <w:bCs/>
+        </w:rPr>
+        <w:t>, 1 Database Admin, and 1 Systems Engineer</w:t>
+      </w:r>
+      <w:r>
+        <w:rPr>
+          <w:bCs/>
+        </w:rPr>
+        <w:t>,</w:t>
+      </w:r>
+    </w:p>
+    <w:p>
+      <w:pPr>
+        <w:pStyle w:val="Ttulo1"/>
+        <w:rPr>
+          <w:b/>
+          <w:bCs/>
+          <w:color w:val="000000" w:themeColor="text1"/>
+          <w:sz w:val="28"/>
+          <w:szCs w:val="28"/>
+        </w:rPr>
+      </w:pPr>
+    </w:p>
+    <w:p>
+      <w:pPr>
+        <w:pStyle w:val="Ttulo1"/>
+        <w:rPr>
+          <w:rFonts w:asciiTheme="minorHAnsi" w:hAnsiTheme="minorHAnsi" w:cstheme="minorHAnsi"/>
+          <w:i/>
+          <w:iCs/>
+          <w:color w:val="000000" w:themeColor="text1"/>
+          <w:sz w:val="22"/>
+          <w:szCs w:val="22"/>
+        </w:rPr>
+      </w:pPr>
+      <w:r>
+        <w:rPr>
+          <w:rFonts w:asciiTheme="minorHAnsi" w:hAnsiTheme="minorHAnsi" w:cstheme="minorHAnsi"/>
+          <w:i/>
+          <w:iCs/>
+          <w:color w:val="000000" w:themeColor="text1"/>
+          <w:sz w:val="22"/>
+          <w:szCs w:val="22"/>
+        </w:rPr>
+        <w:t>CSP</w:t>
+      </w:r>
+      <w:r>
+        <w:rPr>
+          <w:rFonts w:asciiTheme="minorHAnsi" w:hAnsiTheme="minorHAnsi" w:cstheme="minorHAnsi"/>
+          <w:i/>
+          <w:iCs/>
+          <w:color w:val="000000" w:themeColor="text1"/>
+          <w:sz w:val="22"/>
+          <w:szCs w:val="22"/>
+        </w:rPr>
+        <w:t xml:space="preserve"> Framework</w:t>
+      </w:r>
+      <w:r>
+        <w:rPr>
+          <w:rFonts w:asciiTheme="minorHAnsi" w:hAnsiTheme="minorHAnsi" w:cstheme="minorHAnsi"/>
+          <w:i/>
+          <w:iCs/>
+          <w:color w:val="000000" w:themeColor="text1"/>
+          <w:sz w:val="22"/>
+          <w:szCs w:val="22"/>
+        </w:rPr>
+        <w:t xml:space="preserve"> for Solving Problems</w:t>
+      </w:r>
+    </w:p>
     <w:p/>
     <w:p/>
     <w:p>
-      <w:r>
-        <w:t xml:space="preserve">Scenario 2 </w:t>
-      </w:r>
-    </w:p>
-    <w:p>
-      <w:r>
-        <w:t>Variables:</w:t>
-      </w:r>
-    </w:p>
-    <w:p>
-      <w:r>
-        <w:t>Value:</w:t>
-      </w:r>
-    </w:p>
-    <w:p>
-      <w:r>
-        <w:t xml:space="preserve">Constraints: </w:t>
+      <w:pPr>
+        <w:rPr>
+          <w:i/>
+          <w:iCs/>
+        </w:rPr>
+      </w:pPr>
+      <w:r>
+        <w:rPr>
+          <w:i/>
+          <w:iCs/>
+        </w:rPr>
+        <w:t>CSP Vs Standard Algorithms</w:t>
+      </w:r>
+    </w:p>
+    <w:p>
+      <w:pPr>
+        <w:rPr>
+          <w:i/>
+          <w:iCs/>
+        </w:rPr>
+      </w:pPr>
+    </w:p>
+    <w:p>
+      <w:pPr>
+        <w:rPr>
+          <w:i/>
+          <w:iCs/>
+        </w:rPr>
+      </w:pPr>
+      <w:r>
+        <w:rPr>
+          <w:i/>
+          <w:iCs/>
+        </w:rPr>
+        <w:t>Alternative Framework for Solving Problems</w:t>
       </w:r>
     </w:p>
     <w:p>
@@ -1787,7 +2389,10 @@
           <w:szCs w:val="28"/>
         </w:rPr>
       </w:pPr>
-      <w:r>
+    </w:p>
+    <w:p>
+      <w:pPr>
+        <w:pStyle w:val="Ttulo1"/>
         <w:rPr>
           <w:b/>
           <w:bCs/>
@@ -1795,7 +2400,15 @@
           <w:sz w:val="28"/>
           <w:szCs w:val="28"/>
         </w:rPr>
-        <w:lastRenderedPageBreak/>
+      </w:pPr>
+      <w:r>
+        <w:rPr>
+          <w:b/>
+          <w:bCs/>
+          <w:color w:val="000000" w:themeColor="text1"/>
+          <w:sz w:val="28"/>
+          <w:szCs w:val="28"/>
+        </w:rPr>
         <w:t>Data Visualization and Communication</w:t>
       </w:r>
     </w:p>
@@ -1951,6 +2564,22 @@
         </w:rPr>
       </w:pPr>
       <w:bookmarkStart w:id="2" w:name="_Toc152590272"/>
+    </w:p>
+    <w:p>
+      <w:pPr>
+        <w:pStyle w:val="Ttulo1"/>
+        <w:rPr>
+          <w:color w:val="000000" w:themeColor="text1"/>
+        </w:rPr>
+      </w:pPr>
+    </w:p>
+    <w:p>
+      <w:pPr>
+        <w:pStyle w:val="Ttulo1"/>
+        <w:rPr>
+          <w:color w:val="000000" w:themeColor="text1"/>
+        </w:rPr>
+      </w:pPr>
       <w:r>
         <w:rPr>
           <w:color w:val="000000" w:themeColor="text1"/>

</xml_diff>